<commit_message>
Fixed some code and worked on the write up
</commit_message>
<xml_diff>
--- a/Writeup for Project 2.docx
+++ b/Writeup for Project 2.docx
@@ -4,48 +4,51 @@
   <w:body>
     <w:p>
       <w:pPr>
-        <w:jc w:val="right"/>
-        <w:rPr>
-          <w:sz w:val="32"/>
-          <w:szCs w:val="32"/>
-        </w:rPr>
-      </w:pPr>
-      <w:r>
-        <w:rPr>
-          <w:sz w:val="32"/>
-          <w:szCs w:val="32"/>
+        <w:spacing w:line="480" w:lineRule="auto"/>
+        <w:jc w:val="center"/>
+        <w:rPr>
+          <w:sz w:val="56"/>
+          <w:szCs w:val="56"/>
+        </w:rPr>
+      </w:pPr>
+      <w:r>
+        <w:rPr>
+          <w:sz w:val="56"/>
+          <w:szCs w:val="56"/>
         </w:rPr>
         <w:t>Matthew Sanchez</w:t>
       </w:r>
     </w:p>
     <w:p>
       <w:pPr>
-        <w:jc w:val="right"/>
-        <w:rPr>
-          <w:sz w:val="32"/>
-          <w:szCs w:val="32"/>
-        </w:rPr>
-      </w:pPr>
-      <w:r>
-        <w:rPr>
-          <w:sz w:val="32"/>
-          <w:szCs w:val="32"/>
+        <w:spacing w:line="480" w:lineRule="auto"/>
+        <w:jc w:val="center"/>
+        <w:rPr>
+          <w:sz w:val="56"/>
+          <w:szCs w:val="56"/>
+        </w:rPr>
+      </w:pPr>
+      <w:r>
+        <w:rPr>
+          <w:sz w:val="56"/>
+          <w:szCs w:val="56"/>
         </w:rPr>
         <w:t>CSC5-47982</w:t>
       </w:r>
     </w:p>
     <w:p>
       <w:pPr>
-        <w:jc w:val="right"/>
-        <w:rPr>
-          <w:sz w:val="32"/>
-          <w:szCs w:val="32"/>
-        </w:rPr>
-      </w:pPr>
-      <w:r>
-        <w:rPr>
-          <w:sz w:val="32"/>
-          <w:szCs w:val="32"/>
+        <w:spacing w:line="480" w:lineRule="auto"/>
+        <w:jc w:val="center"/>
+        <w:rPr>
+          <w:sz w:val="56"/>
+          <w:szCs w:val="56"/>
+        </w:rPr>
+      </w:pPr>
+      <w:r>
+        <w:rPr>
+          <w:sz w:val="56"/>
+          <w:szCs w:val="56"/>
         </w:rPr>
         <w:t>Project 2</w:t>
       </w:r>
@@ -54,17 +57,19 @@
       <w:pPr>
         <w:jc w:val="center"/>
         <w:rPr>
-          <w:sz w:val="96"/>
-          <w:szCs w:val="96"/>
-        </w:rPr>
-      </w:pPr>
-      <w:r>
-        <w:rPr>
-          <w:sz w:val="96"/>
-          <w:szCs w:val="96"/>
-        </w:rPr>
-        <w:t>Mastermind</w:t>
-      </w:r>
+          <w:sz w:val="56"/>
+          <w:szCs w:val="56"/>
+        </w:rPr>
+      </w:pPr>
+    </w:p>
+    <w:p>
+      <w:pPr>
+        <w:jc w:val="center"/>
+        <w:rPr>
+          <w:sz w:val="56"/>
+          <w:szCs w:val="56"/>
+        </w:rPr>
+      </w:pPr>
     </w:p>
     <w:p>
       <w:pPr>
@@ -79,209 +84,48 @@
           <w:sz w:val="48"/>
           <w:szCs w:val="48"/>
         </w:rPr>
-        <w:t>Directions</w:t>
-      </w:r>
-    </w:p>
-    <w:p>
-      <w:pPr>
-        <w:spacing w:line="480" w:lineRule="auto"/>
-        <w:rPr>
-          <w:sz w:val="28"/>
-          <w:szCs w:val="28"/>
-        </w:rPr>
-      </w:pPr>
-      <w:r>
-        <w:rPr>
-          <w:sz w:val="28"/>
-          <w:szCs w:val="28"/>
-        </w:rPr>
-        <w:t xml:space="preserve">Mastermind is ultimate game of logic. The game starts with a computer generating four random colors.  Begin by trying to guess the correct pattern.  After each guess you will be hinted on the number of colors that were correct and in the right position. You will also be hinted on the number of colors that you entered that were correct but in the wrong spot. </w:t>
-      </w:r>
-      <w:r>
-        <w:rPr>
-          <w:sz w:val="28"/>
-          <w:szCs w:val="28"/>
-        </w:rPr>
-        <w:t>In this game you will be given 10</w:t>
-      </w:r>
-      <w:r>
-        <w:rPr>
-          <w:sz w:val="28"/>
-          <w:szCs w:val="28"/>
-        </w:rPr>
-        <w:t xml:space="preserve"> tries to get the correct sequence. Good luck!</w:t>
-      </w:r>
-    </w:p>
-    <w:p>
-      <w:pPr>
-        <w:spacing w:line="480" w:lineRule="auto"/>
-        <w:rPr>
-          <w:sz w:val="28"/>
-          <w:szCs w:val="28"/>
-        </w:rPr>
-      </w:pPr>
-      <w:r>
-        <w:rPr>
-          <w:sz w:val="28"/>
-          <w:szCs w:val="28"/>
-        </w:rPr>
-        <w:t xml:space="preserve">Libraries: </w:t>
-      </w:r>
-      <w:proofErr w:type="spellStart"/>
-      <w:r>
-        <w:rPr>
-          <w:sz w:val="28"/>
-          <w:szCs w:val="28"/>
-        </w:rPr>
-        <w:t>iostream</w:t>
-      </w:r>
-      <w:proofErr w:type="spellEnd"/>
-      <w:r>
-        <w:rPr>
-          <w:sz w:val="28"/>
-          <w:szCs w:val="28"/>
-        </w:rPr>
-        <w:t xml:space="preserve">, </w:t>
-      </w:r>
-      <w:proofErr w:type="spellStart"/>
-      <w:r>
-        <w:rPr>
-          <w:sz w:val="28"/>
-          <w:szCs w:val="28"/>
-        </w:rPr>
-        <w:t>cstdlib</w:t>
-      </w:r>
-      <w:proofErr w:type="spellEnd"/>
-      <w:r>
-        <w:rPr>
-          <w:sz w:val="28"/>
-          <w:szCs w:val="28"/>
-        </w:rPr>
-        <w:t xml:space="preserve">, </w:t>
-      </w:r>
-      <w:proofErr w:type="spellStart"/>
-      <w:r>
-        <w:rPr>
-          <w:sz w:val="28"/>
-          <w:szCs w:val="28"/>
-        </w:rPr>
-        <w:t>ctime</w:t>
-      </w:r>
-      <w:proofErr w:type="spellEnd"/>
-    </w:p>
-    <w:p>
-      <w:pPr>
-        <w:spacing w:line="480" w:lineRule="auto"/>
-        <w:rPr>
-          <w:sz w:val="28"/>
-          <w:szCs w:val="28"/>
-        </w:rPr>
-      </w:pPr>
-      <w:r>
-        <w:rPr>
-          <w:sz w:val="28"/>
-          <w:szCs w:val="28"/>
-        </w:rPr>
-        <w:t>Lines of Code: 348</w:t>
-      </w:r>
-    </w:p>
-    <w:p>
-      <w:pPr>
-        <w:spacing w:line="480" w:lineRule="auto"/>
-        <w:rPr>
-          <w:sz w:val="28"/>
-          <w:szCs w:val="28"/>
-        </w:rPr>
-      </w:pPr>
-      <w:r>
-        <w:rPr>
-          <w:sz w:val="28"/>
-          <w:szCs w:val="28"/>
-        </w:rPr>
-        <w:t>Total Variables: 48</w:t>
-      </w:r>
-    </w:p>
-    <w:p>
-      <w:pPr>
-        <w:spacing w:line="480" w:lineRule="auto"/>
-        <w:rPr>
-          <w:sz w:val="28"/>
-          <w:szCs w:val="28"/>
-        </w:rPr>
-      </w:pPr>
-      <w:r>
-        <w:rPr>
-          <w:sz w:val="28"/>
-          <w:szCs w:val="28"/>
-        </w:rPr>
-        <w:t>Total Functions: 19 (pass by reference, and pass by value)</w:t>
-      </w:r>
-    </w:p>
-    <w:p>
-      <w:pPr>
-        <w:spacing w:line="480" w:lineRule="auto"/>
-        <w:rPr>
-          <w:sz w:val="28"/>
-          <w:szCs w:val="28"/>
-        </w:rPr>
-      </w:pPr>
-      <w:r>
-        <w:rPr>
-          <w:sz w:val="28"/>
-          <w:szCs w:val="28"/>
-        </w:rPr>
-        <w:t xml:space="preserve">Total number of loops: 13 </w:t>
-      </w:r>
-    </w:p>
-    <w:p>
-      <w:pPr>
-        <w:spacing w:line="480" w:lineRule="auto"/>
-        <w:rPr>
-          <w:sz w:val="28"/>
-          <w:szCs w:val="28"/>
-        </w:rPr>
-      </w:pPr>
-      <w:r>
-        <w:rPr>
-          <w:sz w:val="28"/>
-          <w:szCs w:val="28"/>
-        </w:rPr>
-        <w:t>Total number of function calls:  36</w:t>
-      </w:r>
-    </w:p>
-    <w:p>
-      <w:pPr>
-        <w:spacing w:line="480" w:lineRule="auto"/>
-        <w:rPr>
-          <w:sz w:val="28"/>
-          <w:szCs w:val="28"/>
-        </w:rPr>
-      </w:pPr>
-      <w:r>
-        <w:rPr>
-          <w:sz w:val="28"/>
-          <w:szCs w:val="28"/>
-        </w:rPr>
-        <w:t>Total number of decisions: 39</w:t>
-      </w:r>
-    </w:p>
-    <w:p>
-      <w:pPr>
-        <w:spacing w:line="480" w:lineRule="auto"/>
-        <w:rPr>
-          <w:sz w:val="28"/>
-          <w:szCs w:val="28"/>
-        </w:rPr>
-      </w:pPr>
-    </w:p>
-    <w:p>
-      <w:pPr>
-        <w:spacing w:line="480" w:lineRule="auto"/>
-        <w:rPr>
-          <w:sz w:val="28"/>
-          <w:szCs w:val="28"/>
-        </w:rPr>
-      </w:pPr>
+        <w:drawing>
+          <wp:inline distT="0" distB="0" distL="0" distR="0" wp14:anchorId="0F2F335B" wp14:editId="4BB0D4D8">
+            <wp:extent cx="5486400" cy="4114800"/>
+            <wp:effectExtent l="0" t="0" r="0" b="0"/>
+            <wp:docPr id="1" name="Picture 1"/>
+            <wp:cNvGraphicFramePr>
+              <a:graphicFrameLocks xmlns:a="http://schemas.openxmlformats.org/drawingml/2006/main" noChangeAspect="1"/>
+            </wp:cNvGraphicFramePr>
+            <a:graphic xmlns:a="http://schemas.openxmlformats.org/drawingml/2006/main">
+              <a:graphicData uri="http://schemas.openxmlformats.org/drawingml/2006/picture">
+                <pic:pic xmlns:pic="http://schemas.openxmlformats.org/drawingml/2006/picture">
+                  <pic:nvPicPr>
+                    <pic:cNvPr id="0" name="mastermind-460x345.jpg"/>
+                    <pic:cNvPicPr/>
+                  </pic:nvPicPr>
+                  <pic:blipFill>
+                    <a:blip r:embed="rId6">
+                      <a:extLst>
+                        <a:ext uri="{28A0092B-C50C-407E-A947-70E740481C1C}">
+                          <a14:useLocalDpi xmlns:a14="http://schemas.microsoft.com/office/drawing/2010/main" val="0"/>
+                        </a:ext>
+                      </a:extLst>
+                    </a:blip>
+                    <a:stretch>
+                      <a:fillRect/>
+                    </a:stretch>
+                  </pic:blipFill>
+                  <pic:spPr>
+                    <a:xfrm>
+                      <a:off x="0" y="0"/>
+                      <a:ext cx="5486400" cy="4114800"/>
+                    </a:xfrm>
+                    <a:prstGeom prst="rect">
+                      <a:avLst/>
+                    </a:prstGeom>
+                  </pic:spPr>
+                </pic:pic>
+              </a:graphicData>
+            </a:graphic>
+          </wp:inline>
+        </w:drawing>
+      </w:r>
     </w:p>
     <w:p>
       <w:pPr>
@@ -291,18 +135,479 @@
           <w:szCs w:val="48"/>
         </w:rPr>
       </w:pPr>
-      <w:proofErr w:type="spellStart"/>
-      <w:r>
+    </w:p>
+    <w:p>
+      <w:pPr>
+        <w:jc w:val="center"/>
         <w:rPr>
           <w:sz w:val="48"/>
           <w:szCs w:val="48"/>
         </w:rPr>
+      </w:pPr>
+    </w:p>
+    <w:p>
+      <w:pPr>
+        <w:spacing w:line="480" w:lineRule="auto"/>
+        <w:jc w:val="center"/>
+        <w:rPr>
+          <w:sz w:val="48"/>
+          <w:szCs w:val="48"/>
+        </w:rPr>
+      </w:pPr>
+      <w:r>
+        <w:rPr>
+          <w:sz w:val="48"/>
+          <w:szCs w:val="48"/>
+        </w:rPr>
+        <w:lastRenderedPageBreak/>
+        <w:t>Directions</w:t>
+      </w:r>
+    </w:p>
+    <w:p>
+      <w:pPr>
+        <w:spacing w:line="480" w:lineRule="auto"/>
+        <w:ind w:firstLine="720"/>
+        <w:rPr>
+          <w:sz w:val="28"/>
+          <w:szCs w:val="28"/>
+        </w:rPr>
+      </w:pPr>
+      <w:r>
+        <w:rPr>
+          <w:sz w:val="28"/>
+          <w:szCs w:val="28"/>
+        </w:rPr>
+        <w:t>Mastermind is</w:t>
+      </w:r>
+      <w:r>
+        <w:rPr>
+          <w:sz w:val="28"/>
+          <w:szCs w:val="28"/>
+        </w:rPr>
+        <w:t xml:space="preserve"> the</w:t>
+      </w:r>
+      <w:r>
+        <w:rPr>
+          <w:sz w:val="28"/>
+          <w:szCs w:val="28"/>
+        </w:rPr>
+        <w:t xml:space="preserve"> ultimate game of logic. The game starts with a computer generating four random colors.  Begin by trying to guess the correct pattern.  After each guess you will be hinted on the number of colors that were correct and in the right position. You will also be hinted on the number of colors that you entered that were correct but in the wrong spot. </w:t>
+      </w:r>
+      <w:r>
+        <w:rPr>
+          <w:sz w:val="28"/>
+          <w:szCs w:val="28"/>
+        </w:rPr>
+        <w:t>In this game you will be given 10</w:t>
+      </w:r>
+      <w:r>
+        <w:rPr>
+          <w:sz w:val="28"/>
+          <w:szCs w:val="28"/>
+        </w:rPr>
+        <w:t xml:space="preserve"> tries to get the correct sequence. Good luck!</w:t>
+      </w:r>
+    </w:p>
+    <w:p>
+      <w:pPr>
+        <w:spacing w:line="480" w:lineRule="auto"/>
+        <w:ind w:firstLine="720"/>
+        <w:jc w:val="center"/>
+        <w:rPr>
+          <w:sz w:val="72"/>
+          <w:szCs w:val="72"/>
+        </w:rPr>
+      </w:pPr>
+      <w:r>
+        <w:rPr>
+          <w:sz w:val="72"/>
+          <w:szCs w:val="72"/>
+        </w:rPr>
+        <w:t xml:space="preserve">Sample </w:t>
+      </w:r>
+      <w:proofErr w:type="spellStart"/>
+      <w:r>
+        <w:rPr>
+          <w:sz w:val="72"/>
+          <w:szCs w:val="72"/>
+        </w:rPr>
+        <w:t>Input/Output</w:t>
+      </w:r>
+      <w:proofErr w:type="spellEnd"/>
+    </w:p>
+    <w:p>
+      <w:pPr>
+        <w:spacing w:line="480" w:lineRule="auto"/>
+        <w:ind w:firstLine="720"/>
+        <w:jc w:val="center"/>
+        <w:rPr>
+          <w:sz w:val="72"/>
+          <w:szCs w:val="72"/>
+        </w:rPr>
+      </w:pPr>
+      <w:r>
+        <w:rPr>
+          <w:noProof/>
+          <w:sz w:val="72"/>
+          <w:szCs w:val="72"/>
+        </w:rPr>
+        <w:drawing>
+          <wp:inline distT="0" distB="0" distL="0" distR="0" wp14:anchorId="748B5FD7" wp14:editId="22D476DF">
+            <wp:extent cx="3431374" cy="3429000"/>
+            <wp:effectExtent l="0" t="0" r="0" b="0"/>
+            <wp:docPr id="2" name="Picture 2"/>
+            <wp:cNvGraphicFramePr>
+              <a:graphicFrameLocks xmlns:a="http://schemas.openxmlformats.org/drawingml/2006/main" noChangeAspect="1"/>
+            </wp:cNvGraphicFramePr>
+            <a:graphic xmlns:a="http://schemas.openxmlformats.org/drawingml/2006/main">
+              <a:graphicData uri="http://schemas.openxmlformats.org/drawingml/2006/picture">
+                <pic:pic xmlns:pic="http://schemas.openxmlformats.org/drawingml/2006/picture">
+                  <pic:nvPicPr>
+                    <pic:cNvPr id="0" name="Mastermind.jpg"/>
+                    <pic:cNvPicPr/>
+                  </pic:nvPicPr>
+                  <pic:blipFill>
+                    <a:blip r:embed="rId7">
+                      <a:extLst>
+                        <a:ext uri="{28A0092B-C50C-407E-A947-70E740481C1C}">
+                          <a14:useLocalDpi xmlns:a14="http://schemas.microsoft.com/office/drawing/2010/main" val="0"/>
+                        </a:ext>
+                      </a:extLst>
+                    </a:blip>
+                    <a:stretch>
+                      <a:fillRect/>
+                    </a:stretch>
+                  </pic:blipFill>
+                  <pic:spPr>
+                    <a:xfrm>
+                      <a:off x="0" y="0"/>
+                      <a:ext cx="3433358" cy="3430982"/>
+                    </a:xfrm>
+                    <a:prstGeom prst="rect">
+                      <a:avLst/>
+                    </a:prstGeom>
+                  </pic:spPr>
+                </pic:pic>
+              </a:graphicData>
+            </a:graphic>
+          </wp:inline>
+        </w:drawing>
+      </w:r>
+    </w:p>
+    <w:p>
+      <w:pPr>
+        <w:spacing w:line="480" w:lineRule="auto"/>
+        <w:ind w:firstLine="720"/>
+        <w:rPr>
+          <w:sz w:val="28"/>
+          <w:szCs w:val="28"/>
+        </w:rPr>
+      </w:pPr>
+      <w:r>
+        <w:rPr>
+          <w:noProof/>
+          <w:sz w:val="28"/>
+          <w:szCs w:val="28"/>
+        </w:rPr>
+        <w:drawing>
+          <wp:inline distT="0" distB="0" distL="0" distR="0" wp14:anchorId="0A790A9A" wp14:editId="52B4FE89">
+            <wp:extent cx="4051300" cy="6096000"/>
+            <wp:effectExtent l="0" t="0" r="12700" b="0"/>
+            <wp:docPr id="3" name="Picture 3"/>
+            <wp:cNvGraphicFramePr>
+              <a:graphicFrameLocks xmlns:a="http://schemas.openxmlformats.org/drawingml/2006/main" noChangeAspect="1"/>
+            </wp:cNvGraphicFramePr>
+            <a:graphic xmlns:a="http://schemas.openxmlformats.org/drawingml/2006/main">
+              <a:graphicData uri="http://schemas.openxmlformats.org/drawingml/2006/picture">
+                <pic:pic xmlns:pic="http://schemas.openxmlformats.org/drawingml/2006/picture">
+                  <pic:nvPicPr>
+                    <pic:cNvPr id="0" name="Wizzard-Media-Acquires-Rights-for-Super-Mastermind-iPhone-App-2.png"/>
+                    <pic:cNvPicPr/>
+                  </pic:nvPicPr>
+                  <pic:blipFill>
+                    <a:blip r:embed="rId8">
+                      <a:extLst>
+                        <a:ext uri="{28A0092B-C50C-407E-A947-70E740481C1C}">
+                          <a14:useLocalDpi xmlns:a14="http://schemas.microsoft.com/office/drawing/2010/main" val="0"/>
+                        </a:ext>
+                      </a:extLst>
+                    </a:blip>
+                    <a:stretch>
+                      <a:fillRect/>
+                    </a:stretch>
+                  </pic:blipFill>
+                  <pic:spPr>
+                    <a:xfrm>
+                      <a:off x="0" y="0"/>
+                      <a:ext cx="4051300" cy="6096000"/>
+                    </a:xfrm>
+                    <a:prstGeom prst="rect">
+                      <a:avLst/>
+                    </a:prstGeom>
+                  </pic:spPr>
+                </pic:pic>
+              </a:graphicData>
+            </a:graphic>
+          </wp:inline>
+        </w:drawing>
+      </w:r>
+    </w:p>
+    <w:p>
+      <w:pPr>
+        <w:spacing w:line="480" w:lineRule="auto"/>
+        <w:ind w:firstLine="720"/>
+        <w:rPr>
+          <w:sz w:val="28"/>
+          <w:szCs w:val="28"/>
+        </w:rPr>
+      </w:pPr>
+    </w:p>
+    <w:p>
+      <w:pPr>
+        <w:spacing w:line="480" w:lineRule="auto"/>
+        <w:ind w:firstLine="720"/>
+        <w:rPr>
+          <w:sz w:val="28"/>
+          <w:szCs w:val="28"/>
+        </w:rPr>
+      </w:pPr>
+    </w:p>
+    <w:p>
+      <w:pPr>
+        <w:spacing w:line="480" w:lineRule="auto"/>
+        <w:ind w:firstLine="720"/>
+        <w:rPr>
+          <w:sz w:val="28"/>
+          <w:szCs w:val="28"/>
+        </w:rPr>
+      </w:pPr>
+    </w:p>
+    <w:p>
+      <w:pPr>
+        <w:spacing w:line="480" w:lineRule="auto"/>
+        <w:ind w:firstLine="720"/>
+        <w:rPr>
+          <w:sz w:val="28"/>
+          <w:szCs w:val="28"/>
+        </w:rPr>
+      </w:pPr>
+    </w:p>
+    <w:p>
+      <w:pPr>
+        <w:spacing w:line="480" w:lineRule="auto"/>
+        <w:jc w:val="center"/>
+        <w:rPr>
+          <w:sz w:val="72"/>
+          <w:szCs w:val="72"/>
+        </w:rPr>
+      </w:pPr>
+      <w:proofErr w:type="spellStart"/>
+      <w:r>
+        <w:rPr>
+          <w:sz w:val="72"/>
+          <w:szCs w:val="72"/>
+        </w:rPr>
         <w:t>Pseudocode</w:t>
       </w:r>
       <w:proofErr w:type="spellEnd"/>
     </w:p>
     <w:p>
       <w:pPr>
+        <w:spacing w:line="480" w:lineRule="auto"/>
+        <w:rPr>
+          <w:sz w:val="28"/>
+          <w:szCs w:val="28"/>
+        </w:rPr>
+      </w:pPr>
+      <w:r>
+        <w:rPr>
+          <w:sz w:val="28"/>
+          <w:szCs w:val="28"/>
+        </w:rPr>
+        <w:t xml:space="preserve">Libraries: </w:t>
+      </w:r>
+      <w:proofErr w:type="spellStart"/>
+      <w:r>
+        <w:rPr>
+          <w:sz w:val="28"/>
+          <w:szCs w:val="28"/>
+        </w:rPr>
+        <w:t>iostream</w:t>
+      </w:r>
+      <w:proofErr w:type="spellEnd"/>
+      <w:r>
+        <w:rPr>
+          <w:sz w:val="28"/>
+          <w:szCs w:val="28"/>
+        </w:rPr>
+        <w:t xml:space="preserve">, </w:t>
+      </w:r>
+      <w:proofErr w:type="spellStart"/>
+      <w:r>
+        <w:rPr>
+          <w:sz w:val="28"/>
+          <w:szCs w:val="28"/>
+        </w:rPr>
+        <w:t>cstdlib</w:t>
+      </w:r>
+      <w:proofErr w:type="spellEnd"/>
+      <w:r>
+        <w:rPr>
+          <w:sz w:val="28"/>
+          <w:szCs w:val="28"/>
+        </w:rPr>
+        <w:t xml:space="preserve">, </w:t>
+      </w:r>
+      <w:proofErr w:type="spellStart"/>
+      <w:r>
+        <w:rPr>
+          <w:sz w:val="28"/>
+          <w:szCs w:val="28"/>
+        </w:rPr>
+        <w:t>ctime</w:t>
+      </w:r>
+      <w:proofErr w:type="spellEnd"/>
+    </w:p>
+    <w:p>
+      <w:pPr>
+        <w:spacing w:line="480" w:lineRule="auto"/>
+        <w:rPr>
+          <w:sz w:val="28"/>
+          <w:szCs w:val="28"/>
+        </w:rPr>
+      </w:pPr>
+      <w:r>
+        <w:rPr>
+          <w:sz w:val="28"/>
+          <w:szCs w:val="28"/>
+        </w:rPr>
+        <w:t>No global constants</w:t>
+      </w:r>
+    </w:p>
+    <w:p>
+      <w:pPr>
+        <w:spacing w:line="480" w:lineRule="auto"/>
+        <w:rPr>
+          <w:sz w:val="28"/>
+          <w:szCs w:val="28"/>
+        </w:rPr>
+      </w:pPr>
+      <w:r>
+        <w:rPr>
+          <w:sz w:val="28"/>
+          <w:szCs w:val="28"/>
+        </w:rPr>
+        <w:t>Function Prototypes</w:t>
+      </w:r>
+    </w:p>
+    <w:p>
+      <w:pPr>
+        <w:pStyle w:val="ListParagraph"/>
+        <w:numPr>
+          <w:ilvl w:val="0"/>
+          <w:numId w:val="6"/>
+        </w:numPr>
+        <w:spacing w:line="480" w:lineRule="auto"/>
+        <w:rPr>
+          <w:sz w:val="28"/>
+          <w:szCs w:val="28"/>
+        </w:rPr>
+      </w:pPr>
+      <w:r>
+        <w:rPr>
+          <w:sz w:val="28"/>
+          <w:szCs w:val="28"/>
+        </w:rPr>
+        <w:t>Display Instructions</w:t>
+      </w:r>
+    </w:p>
+    <w:p>
+      <w:pPr>
+        <w:pStyle w:val="ListParagraph"/>
+        <w:numPr>
+          <w:ilvl w:val="0"/>
+          <w:numId w:val="6"/>
+        </w:numPr>
+        <w:spacing w:line="480" w:lineRule="auto"/>
+        <w:rPr>
+          <w:sz w:val="28"/>
+          <w:szCs w:val="28"/>
+        </w:rPr>
+      </w:pPr>
+      <w:r>
+        <w:rPr>
+          <w:sz w:val="28"/>
+          <w:szCs w:val="28"/>
+        </w:rPr>
+        <w:t>Get user input</w:t>
+      </w:r>
+    </w:p>
+    <w:p>
+      <w:pPr>
+        <w:pStyle w:val="ListParagraph"/>
+        <w:numPr>
+          <w:ilvl w:val="0"/>
+          <w:numId w:val="6"/>
+        </w:numPr>
+        <w:spacing w:line="480" w:lineRule="auto"/>
+        <w:rPr>
+          <w:sz w:val="28"/>
+          <w:szCs w:val="28"/>
+        </w:rPr>
+      </w:pPr>
+      <w:r>
+        <w:rPr>
+          <w:sz w:val="28"/>
+          <w:szCs w:val="28"/>
+        </w:rPr>
+        <w:t>Color conversion</w:t>
+      </w:r>
+    </w:p>
+    <w:p>
+      <w:pPr>
+        <w:pStyle w:val="ListParagraph"/>
+        <w:numPr>
+          <w:ilvl w:val="0"/>
+          <w:numId w:val="6"/>
+        </w:numPr>
+        <w:spacing w:line="480" w:lineRule="auto"/>
+        <w:rPr>
+          <w:sz w:val="28"/>
+          <w:szCs w:val="28"/>
+        </w:rPr>
+      </w:pPr>
+      <w:r>
+        <w:rPr>
+          <w:sz w:val="28"/>
+          <w:szCs w:val="28"/>
+        </w:rPr>
+        <w:t>Number correct and in right spot</w:t>
+      </w:r>
+    </w:p>
+    <w:p>
+      <w:pPr>
+        <w:pStyle w:val="ListParagraph"/>
+        <w:numPr>
+          <w:ilvl w:val="0"/>
+          <w:numId w:val="6"/>
+        </w:numPr>
+        <w:spacing w:line="480" w:lineRule="auto"/>
+        <w:rPr>
+          <w:sz w:val="28"/>
+          <w:szCs w:val="28"/>
+        </w:rPr>
+      </w:pPr>
+      <w:r>
+        <w:rPr>
+          <w:sz w:val="28"/>
+          <w:szCs w:val="28"/>
+        </w:rPr>
+        <w:t>Correct color but in wrong spot</w:t>
+      </w:r>
+    </w:p>
+    <w:p>
+      <w:pPr>
+        <w:jc w:val="center"/>
         <w:rPr>
           <w:sz w:val="40"/>
           <w:szCs w:val="40"/>
@@ -684,7 +989,7 @@
           <w:sz w:val="28"/>
           <w:szCs w:val="28"/>
         </w:rPr>
-        <w:t>Create 5 variables to count each color in the correct code</w:t>
+        <w:t>Create a variable to count number of users guesses left and initialize it to 10</w:t>
       </w:r>
     </w:p>
     <w:p>
@@ -727,7 +1032,7 @@
           <w:sz w:val="28"/>
           <w:szCs w:val="28"/>
         </w:rPr>
-        <w:t>Create 5 variables to count each color in users guess code</w:t>
+        <w:t>Create a variable to output the number of colors the user got correct and in the correct position</w:t>
       </w:r>
     </w:p>
     <w:p>
@@ -770,7 +1075,27 @@
           <w:sz w:val="28"/>
           <w:szCs w:val="28"/>
         </w:rPr>
-        <w:t>Create 5 variables to store the amount kept when comparing the color counts</w:t>
+        <w:t xml:space="preserve">Create a variable to </w:t>
+      </w:r>
+      <w:proofErr w:type="spellStart"/>
+      <w:r>
+        <w:rPr>
+          <w:rFonts w:cs="Monaco"/>
+          <w:color w:val="000000" w:themeColor="text1"/>
+          <w:sz w:val="28"/>
+          <w:szCs w:val="28"/>
+        </w:rPr>
+        <w:t>outpu</w:t>
+      </w:r>
+      <w:proofErr w:type="spellEnd"/>
+      <w:r>
+        <w:rPr>
+          <w:rFonts w:cs="Monaco"/>
+          <w:color w:val="000000" w:themeColor="text1"/>
+          <w:sz w:val="28"/>
+          <w:szCs w:val="28"/>
+        </w:rPr>
+        <w:t xml:space="preserve"> the number of colors the user got correct but were in the wrong spot</w:t>
       </w:r>
     </w:p>
     <w:p>
@@ -813,7 +1138,27 @@
           <w:sz w:val="28"/>
           <w:szCs w:val="28"/>
         </w:rPr>
-        <w:t>Create another variable to hold the sum of those values referred to in number 10 above.</w:t>
+        <w:t xml:space="preserve">Create a two dimensional array to display the </w:t>
+      </w:r>
+      <w:proofErr w:type="spellStart"/>
+      <w:r>
+        <w:rPr>
+          <w:rFonts w:cs="Monaco"/>
+          <w:color w:val="000000" w:themeColor="text1"/>
+          <w:sz w:val="28"/>
+          <w:szCs w:val="28"/>
+        </w:rPr>
+        <w:t>the</w:t>
+      </w:r>
+      <w:proofErr w:type="spellEnd"/>
+      <w:r>
+        <w:rPr>
+          <w:rFonts w:cs="Monaco"/>
+          <w:color w:val="000000" w:themeColor="text1"/>
+          <w:sz w:val="28"/>
+          <w:szCs w:val="28"/>
+        </w:rPr>
+        <w:t xml:space="preserve"> history of the users guess after each input</w:t>
       </w:r>
     </w:p>
     <w:p>
@@ -856,7 +1201,7 @@
           <w:sz w:val="28"/>
           <w:szCs w:val="28"/>
         </w:rPr>
-        <w:t>Call function to display instructions</w:t>
+        <w:t>Create a counter for this two dimensional array and initialize it to zero</w:t>
       </w:r>
     </w:p>
     <w:p>
@@ -899,7 +1244,7 @@
           <w:sz w:val="28"/>
           <w:szCs w:val="28"/>
         </w:rPr>
-        <w:t>Call RNG function to generate the correct sequence</w:t>
+        <w:t>Create another array to output the history of correct guesses</w:t>
       </w:r>
     </w:p>
     <w:p>
@@ -942,7 +1287,7 @@
           <w:sz w:val="28"/>
           <w:szCs w:val="28"/>
         </w:rPr>
-        <w:t>Range the random numbers 1-5</w:t>
+        <w:t>Create another array to output the history of the users correct color but in the wrong spot</w:t>
       </w:r>
     </w:p>
     <w:p>
@@ -985,7 +1330,7 @@
           <w:sz w:val="28"/>
           <w:szCs w:val="28"/>
         </w:rPr>
-        <w:t>Assign each random number to the array “Correct”</w:t>
+        <w:t>Call function to display instructions</w:t>
       </w:r>
     </w:p>
     <w:p>
@@ -1028,7 +1373,7 @@
           <w:sz w:val="28"/>
           <w:szCs w:val="28"/>
         </w:rPr>
-        <w:t>Convert each random number to a character labeled as a color with the function</w:t>
+        <w:t>Call RNG function to generate the correct sequence</w:t>
       </w:r>
     </w:p>
     <w:p>
@@ -1071,7 +1416,7 @@
           <w:sz w:val="28"/>
           <w:szCs w:val="28"/>
         </w:rPr>
-        <w:t>Call function call to output for user to start guessing</w:t>
+        <w:t>Range the random numbers 1-5</w:t>
       </w:r>
     </w:p>
     <w:p>
@@ -1114,25 +1459,7 @@
           <w:sz w:val="28"/>
           <w:szCs w:val="28"/>
         </w:rPr>
-        <w:t>Input each user guesse</w:t>
-      </w:r>
-      <w:r>
-        <w:rPr>
-          <w:rFonts w:cs="Monaco"/>
-          <w:color w:val="000000" w:themeColor="text1"/>
-          <w:sz w:val="28"/>
-          <w:szCs w:val="28"/>
-        </w:rPr>
-        <w:t>s</w:t>
-      </w:r>
-      <w:r>
-        <w:rPr>
-          <w:rFonts w:cs="Monaco"/>
-          <w:color w:val="000000" w:themeColor="text1"/>
-          <w:sz w:val="28"/>
-          <w:szCs w:val="28"/>
-        </w:rPr>
-        <w:t xml:space="preserve"> into array “Guess”</w:t>
+        <w:t>Assign each random number to the array “Correct”</w:t>
       </w:r>
     </w:p>
     <w:p>
@@ -1175,25 +1502,7 @@
           <w:sz w:val="28"/>
           <w:szCs w:val="28"/>
         </w:rPr>
-        <w:t xml:space="preserve">Call function </w:t>
-      </w:r>
-      <w:r>
-        <w:rPr>
-          <w:rFonts w:cs="Monaco"/>
-          <w:color w:val="000000" w:themeColor="text1"/>
-          <w:sz w:val="28"/>
-          <w:szCs w:val="28"/>
-        </w:rPr>
-        <w:t>d</w:t>
-      </w:r>
-      <w:r>
-        <w:rPr>
-          <w:rFonts w:cs="Monaco"/>
-          <w:color w:val="000000" w:themeColor="text1"/>
-          <w:sz w:val="28"/>
-          <w:szCs w:val="28"/>
-        </w:rPr>
-        <w:t>etermine how many are correct</w:t>
+        <w:t>Convert each random number to a character labeled as a color with the function</w:t>
       </w:r>
     </w:p>
     <w:p>
@@ -1236,16 +1545,7 @@
           <w:sz w:val="28"/>
           <w:szCs w:val="28"/>
         </w:rPr>
-        <w:t>Call function to d</w:t>
-      </w:r>
-      <w:r>
-        <w:rPr>
-          <w:rFonts w:cs="Monaco"/>
-          <w:color w:val="000000" w:themeColor="text1"/>
-          <w:sz w:val="28"/>
-          <w:szCs w:val="28"/>
-        </w:rPr>
-        <w:t>etermine how many are the right color but in wrong position</w:t>
+        <w:t>Call function call to output for user to start guessing</w:t>
       </w:r>
     </w:p>
     <w:p>
@@ -1288,7 +1588,25 @@
           <w:sz w:val="28"/>
           <w:szCs w:val="28"/>
         </w:rPr>
-        <w:t>Break out if user wins</w:t>
+        <w:t>Input each user guesse</w:t>
+      </w:r>
+      <w:r>
+        <w:rPr>
+          <w:rFonts w:cs="Monaco"/>
+          <w:color w:val="000000" w:themeColor="text1"/>
+          <w:sz w:val="28"/>
+          <w:szCs w:val="28"/>
+        </w:rPr>
+        <w:t>s</w:t>
+      </w:r>
+      <w:r>
+        <w:rPr>
+          <w:rFonts w:cs="Monaco"/>
+          <w:color w:val="000000" w:themeColor="text1"/>
+          <w:sz w:val="28"/>
+          <w:szCs w:val="28"/>
+        </w:rPr>
+        <w:t xml:space="preserve"> into array “Guess”</w:t>
       </w:r>
     </w:p>
     <w:p>
@@ -1331,34 +1649,34 @@
           <w:sz w:val="28"/>
           <w:szCs w:val="28"/>
         </w:rPr>
-        <w:t>C</w:t>
-      </w:r>
-      <w:r>
-        <w:rPr>
-          <w:rFonts w:cs="Monaco"/>
-          <w:color w:val="000000" w:themeColor="text1"/>
-          <w:sz w:val="28"/>
-          <w:szCs w:val="28"/>
-        </w:rPr>
-        <w:t>reate a c</w:t>
-      </w:r>
-      <w:r>
-        <w:rPr>
-          <w:rFonts w:cs="Monaco"/>
-          <w:color w:val="000000" w:themeColor="text1"/>
-          <w:sz w:val="28"/>
-          <w:szCs w:val="28"/>
-        </w:rPr>
-        <w:t>ounter for user guesses</w:t>
-      </w:r>
-      <w:r>
-        <w:rPr>
-          <w:rFonts w:cs="Monaco"/>
-          <w:color w:val="000000" w:themeColor="text1"/>
-          <w:sz w:val="28"/>
-          <w:szCs w:val="28"/>
-        </w:rPr>
-        <w:t xml:space="preserve"> </w:t>
+        <w:t xml:space="preserve">Call function </w:t>
+      </w:r>
+      <w:r>
+        <w:rPr>
+          <w:rFonts w:cs="Monaco"/>
+          <w:color w:val="000000" w:themeColor="text1"/>
+          <w:sz w:val="28"/>
+          <w:szCs w:val="28"/>
+        </w:rPr>
+        <w:t>d</w:t>
+      </w:r>
+      <w:r>
+        <w:rPr>
+          <w:rFonts w:cs="Monaco"/>
+          <w:color w:val="000000" w:themeColor="text1"/>
+          <w:sz w:val="28"/>
+          <w:szCs w:val="28"/>
+        </w:rPr>
+        <w:t>etermine how many are correct</w:t>
+      </w:r>
+      <w:r>
+        <w:rPr>
+          <w:rFonts w:cs="Monaco"/>
+          <w:color w:val="000000" w:themeColor="text1"/>
+          <w:sz w:val="28"/>
+          <w:szCs w:val="28"/>
+        </w:rPr>
+        <w:t xml:space="preserve"> and display it</w:t>
       </w:r>
     </w:p>
     <w:p>
@@ -1401,7 +1719,25 @@
           <w:sz w:val="28"/>
           <w:szCs w:val="28"/>
         </w:rPr>
-        <w:t>Add 1 to counter after each user guess input</w:t>
+        <w:t>Call function to d</w:t>
+      </w:r>
+      <w:r>
+        <w:rPr>
+          <w:rFonts w:cs="Monaco"/>
+          <w:color w:val="000000" w:themeColor="text1"/>
+          <w:sz w:val="28"/>
+          <w:szCs w:val="28"/>
+        </w:rPr>
+        <w:t>etermine how many are the right color but in wrong position</w:t>
+      </w:r>
+      <w:r>
+        <w:rPr>
+          <w:rFonts w:cs="Monaco"/>
+          <w:color w:val="000000" w:themeColor="text1"/>
+          <w:sz w:val="28"/>
+          <w:szCs w:val="28"/>
+        </w:rPr>
+        <w:t xml:space="preserve"> and display it</w:t>
       </w:r>
     </w:p>
     <w:p>
@@ -1444,7 +1780,7 @@
           <w:sz w:val="28"/>
           <w:szCs w:val="28"/>
         </w:rPr>
-        <w:t>Limit user guesses to 10</w:t>
+        <w:t>Display user history after each guess</w:t>
       </w:r>
     </w:p>
     <w:p>
@@ -1487,7 +1823,7 @@
           <w:sz w:val="28"/>
           <w:szCs w:val="28"/>
         </w:rPr>
-        <w:t>Determine if user wins</w:t>
+        <w:t>Break out if user wins</w:t>
       </w:r>
     </w:p>
     <w:p>
@@ -1530,7 +1866,34 @@
           <w:sz w:val="28"/>
           <w:szCs w:val="28"/>
         </w:rPr>
-        <w:t>If user loses output correct sequence</w:t>
+        <w:t>C</w:t>
+      </w:r>
+      <w:r>
+        <w:rPr>
+          <w:rFonts w:cs="Monaco"/>
+          <w:color w:val="000000" w:themeColor="text1"/>
+          <w:sz w:val="28"/>
+          <w:szCs w:val="28"/>
+        </w:rPr>
+        <w:t>reate a c</w:t>
+      </w:r>
+      <w:r>
+        <w:rPr>
+          <w:rFonts w:cs="Monaco"/>
+          <w:color w:val="000000" w:themeColor="text1"/>
+          <w:sz w:val="28"/>
+          <w:szCs w:val="28"/>
+        </w:rPr>
+        <w:t>ounter for user guesses</w:t>
+      </w:r>
+      <w:r>
+        <w:rPr>
+          <w:rFonts w:cs="Monaco"/>
+          <w:color w:val="000000" w:themeColor="text1"/>
+          <w:sz w:val="28"/>
+          <w:szCs w:val="28"/>
+        </w:rPr>
+        <w:t xml:space="preserve"> </w:t>
       </w:r>
     </w:p>
     <w:p>
@@ -1573,7 +1936,285 @@
           <w:sz w:val="28"/>
           <w:szCs w:val="28"/>
         </w:rPr>
+        <w:t>Add 1 to counter after each user guess input</w:t>
+      </w:r>
+    </w:p>
+    <w:p>
+      <w:pPr>
+        <w:pStyle w:val="ListParagraph"/>
+        <w:widowControl w:val="0"/>
+        <w:numPr>
+          <w:ilvl w:val="0"/>
+          <w:numId w:val="1"/>
+        </w:numPr>
+        <w:tabs>
+          <w:tab w:val="left" w:pos="560"/>
+          <w:tab w:val="left" w:pos="1120"/>
+          <w:tab w:val="left" w:pos="1680"/>
+          <w:tab w:val="left" w:pos="2240"/>
+          <w:tab w:val="left" w:pos="2800"/>
+          <w:tab w:val="left" w:pos="3360"/>
+          <w:tab w:val="left" w:pos="3920"/>
+          <w:tab w:val="left" w:pos="4480"/>
+          <w:tab w:val="left" w:pos="5040"/>
+          <w:tab w:val="left" w:pos="5600"/>
+          <w:tab w:val="left" w:pos="6160"/>
+          <w:tab w:val="left" w:pos="6720"/>
+        </w:tabs>
+        <w:autoSpaceDE w:val="0"/>
+        <w:autoSpaceDN w:val="0"/>
+        <w:adjustRightInd w:val="0"/>
+        <w:spacing w:line="480" w:lineRule="auto"/>
+        <w:rPr>
+          <w:rFonts w:cs="Monaco"/>
+          <w:color w:val="000000" w:themeColor="text1"/>
+          <w:sz w:val="28"/>
+          <w:szCs w:val="28"/>
+        </w:rPr>
+      </w:pPr>
+      <w:r>
+        <w:rPr>
+          <w:rFonts w:cs="Monaco"/>
+          <w:color w:val="000000" w:themeColor="text1"/>
+          <w:sz w:val="28"/>
+          <w:szCs w:val="28"/>
+        </w:rPr>
+        <w:t>Limit user guesses to 10</w:t>
+      </w:r>
+    </w:p>
+    <w:p>
+      <w:pPr>
+        <w:pStyle w:val="ListParagraph"/>
+        <w:widowControl w:val="0"/>
+        <w:numPr>
+          <w:ilvl w:val="0"/>
+          <w:numId w:val="1"/>
+        </w:numPr>
+        <w:tabs>
+          <w:tab w:val="left" w:pos="560"/>
+          <w:tab w:val="left" w:pos="1120"/>
+          <w:tab w:val="left" w:pos="1680"/>
+          <w:tab w:val="left" w:pos="2240"/>
+          <w:tab w:val="left" w:pos="2800"/>
+          <w:tab w:val="left" w:pos="3360"/>
+          <w:tab w:val="left" w:pos="3920"/>
+          <w:tab w:val="left" w:pos="4480"/>
+          <w:tab w:val="left" w:pos="5040"/>
+          <w:tab w:val="left" w:pos="5600"/>
+          <w:tab w:val="left" w:pos="6160"/>
+          <w:tab w:val="left" w:pos="6720"/>
+        </w:tabs>
+        <w:autoSpaceDE w:val="0"/>
+        <w:autoSpaceDN w:val="0"/>
+        <w:adjustRightInd w:val="0"/>
+        <w:spacing w:line="480" w:lineRule="auto"/>
+        <w:rPr>
+          <w:rFonts w:cs="Monaco"/>
+          <w:color w:val="000000" w:themeColor="text1"/>
+          <w:sz w:val="28"/>
+          <w:szCs w:val="28"/>
+        </w:rPr>
+      </w:pPr>
+      <w:r>
+        <w:rPr>
+          <w:rFonts w:cs="Monaco"/>
+          <w:color w:val="000000" w:themeColor="text1"/>
+          <w:sz w:val="28"/>
+          <w:szCs w:val="28"/>
+        </w:rPr>
+        <w:t>Determine if user wins</w:t>
+      </w:r>
+    </w:p>
+    <w:p>
+      <w:pPr>
+        <w:pStyle w:val="ListParagraph"/>
+        <w:widowControl w:val="0"/>
+        <w:numPr>
+          <w:ilvl w:val="0"/>
+          <w:numId w:val="1"/>
+        </w:numPr>
+        <w:tabs>
+          <w:tab w:val="left" w:pos="560"/>
+          <w:tab w:val="left" w:pos="1120"/>
+          <w:tab w:val="left" w:pos="1680"/>
+          <w:tab w:val="left" w:pos="2240"/>
+          <w:tab w:val="left" w:pos="2800"/>
+          <w:tab w:val="left" w:pos="3360"/>
+          <w:tab w:val="left" w:pos="3920"/>
+          <w:tab w:val="left" w:pos="4480"/>
+          <w:tab w:val="left" w:pos="5040"/>
+          <w:tab w:val="left" w:pos="5600"/>
+          <w:tab w:val="left" w:pos="6160"/>
+          <w:tab w:val="left" w:pos="6720"/>
+        </w:tabs>
+        <w:autoSpaceDE w:val="0"/>
+        <w:autoSpaceDN w:val="0"/>
+        <w:adjustRightInd w:val="0"/>
+        <w:spacing w:line="480" w:lineRule="auto"/>
+        <w:rPr>
+          <w:rFonts w:cs="Monaco"/>
+          <w:color w:val="000000" w:themeColor="text1"/>
+          <w:sz w:val="28"/>
+          <w:szCs w:val="28"/>
+        </w:rPr>
+      </w:pPr>
+      <w:r>
+        <w:rPr>
+          <w:rFonts w:cs="Monaco"/>
+          <w:color w:val="000000" w:themeColor="text1"/>
+          <w:sz w:val="28"/>
+          <w:szCs w:val="28"/>
+        </w:rPr>
+        <w:t>If user loses output correct sequence</w:t>
+      </w:r>
+    </w:p>
+    <w:p>
+      <w:pPr>
+        <w:pStyle w:val="ListParagraph"/>
+        <w:widowControl w:val="0"/>
+        <w:numPr>
+          <w:ilvl w:val="0"/>
+          <w:numId w:val="1"/>
+        </w:numPr>
+        <w:tabs>
+          <w:tab w:val="left" w:pos="560"/>
+          <w:tab w:val="left" w:pos="1120"/>
+          <w:tab w:val="left" w:pos="1680"/>
+          <w:tab w:val="left" w:pos="2240"/>
+          <w:tab w:val="left" w:pos="2800"/>
+          <w:tab w:val="left" w:pos="3360"/>
+          <w:tab w:val="left" w:pos="3920"/>
+          <w:tab w:val="left" w:pos="4480"/>
+          <w:tab w:val="left" w:pos="5040"/>
+          <w:tab w:val="left" w:pos="5600"/>
+          <w:tab w:val="left" w:pos="6160"/>
+          <w:tab w:val="left" w:pos="6720"/>
+        </w:tabs>
+        <w:autoSpaceDE w:val="0"/>
+        <w:autoSpaceDN w:val="0"/>
+        <w:adjustRightInd w:val="0"/>
+        <w:spacing w:line="480" w:lineRule="auto"/>
+        <w:rPr>
+          <w:rFonts w:cs="Monaco"/>
+          <w:color w:val="000000" w:themeColor="text1"/>
+          <w:sz w:val="28"/>
+          <w:szCs w:val="28"/>
+        </w:rPr>
+      </w:pPr>
+      <w:r>
+        <w:rPr>
+          <w:rFonts w:cs="Monaco"/>
+          <w:color w:val="000000" w:themeColor="text1"/>
+          <w:sz w:val="28"/>
+          <w:szCs w:val="28"/>
+        </w:rPr>
         <w:t>Prompt user to play again</w:t>
+      </w:r>
+    </w:p>
+    <w:p>
+      <w:pPr>
+        <w:pStyle w:val="ListParagraph"/>
+        <w:widowControl w:val="0"/>
+        <w:numPr>
+          <w:ilvl w:val="0"/>
+          <w:numId w:val="1"/>
+        </w:numPr>
+        <w:tabs>
+          <w:tab w:val="left" w:pos="560"/>
+          <w:tab w:val="left" w:pos="1120"/>
+          <w:tab w:val="left" w:pos="1680"/>
+          <w:tab w:val="left" w:pos="2240"/>
+          <w:tab w:val="left" w:pos="2800"/>
+          <w:tab w:val="left" w:pos="3360"/>
+          <w:tab w:val="left" w:pos="3920"/>
+          <w:tab w:val="left" w:pos="4480"/>
+          <w:tab w:val="left" w:pos="5040"/>
+          <w:tab w:val="left" w:pos="5600"/>
+          <w:tab w:val="left" w:pos="6160"/>
+          <w:tab w:val="left" w:pos="6720"/>
+        </w:tabs>
+        <w:autoSpaceDE w:val="0"/>
+        <w:autoSpaceDN w:val="0"/>
+        <w:adjustRightInd w:val="0"/>
+        <w:spacing w:line="480" w:lineRule="auto"/>
+        <w:rPr>
+          <w:rFonts w:cs="Monaco"/>
+          <w:color w:val="000000" w:themeColor="text1"/>
+          <w:sz w:val="28"/>
+          <w:szCs w:val="28"/>
+        </w:rPr>
+      </w:pPr>
+      <w:r>
+        <w:rPr>
+          <w:rFonts w:cs="Monaco"/>
+          <w:color w:val="000000" w:themeColor="text1"/>
+          <w:sz w:val="28"/>
+          <w:szCs w:val="28"/>
+        </w:rPr>
+        <w:t xml:space="preserve">If user wants to play again initialize </w:t>
+      </w:r>
+      <w:proofErr w:type="spellStart"/>
+      <w:r>
+        <w:rPr>
+          <w:rFonts w:cs="Monaco"/>
+          <w:color w:val="000000" w:themeColor="text1"/>
+          <w:sz w:val="28"/>
+          <w:szCs w:val="28"/>
+        </w:rPr>
+        <w:t>numGuesses</w:t>
+      </w:r>
+      <w:proofErr w:type="spellEnd"/>
+      <w:r>
+        <w:rPr>
+          <w:rFonts w:cs="Monaco"/>
+          <w:color w:val="000000" w:themeColor="text1"/>
+          <w:sz w:val="28"/>
+          <w:szCs w:val="28"/>
+        </w:rPr>
+        <w:t xml:space="preserve"> to zero</w:t>
+      </w:r>
+    </w:p>
+    <w:p>
+      <w:pPr>
+        <w:pStyle w:val="ListParagraph"/>
+        <w:widowControl w:val="0"/>
+        <w:numPr>
+          <w:ilvl w:val="0"/>
+          <w:numId w:val="1"/>
+        </w:numPr>
+        <w:tabs>
+          <w:tab w:val="left" w:pos="560"/>
+          <w:tab w:val="left" w:pos="1120"/>
+          <w:tab w:val="left" w:pos="1680"/>
+          <w:tab w:val="left" w:pos="2240"/>
+          <w:tab w:val="left" w:pos="2800"/>
+          <w:tab w:val="left" w:pos="3360"/>
+          <w:tab w:val="left" w:pos="3920"/>
+          <w:tab w:val="left" w:pos="4480"/>
+          <w:tab w:val="left" w:pos="5040"/>
+          <w:tab w:val="left" w:pos="5600"/>
+          <w:tab w:val="left" w:pos="6160"/>
+          <w:tab w:val="left" w:pos="6720"/>
+        </w:tabs>
+        <w:autoSpaceDE w:val="0"/>
+        <w:autoSpaceDN w:val="0"/>
+        <w:adjustRightInd w:val="0"/>
+        <w:spacing w:line="480" w:lineRule="auto"/>
+        <w:rPr>
+          <w:rFonts w:cs="Monaco"/>
+          <w:color w:val="000000" w:themeColor="text1"/>
+          <w:sz w:val="28"/>
+          <w:szCs w:val="28"/>
+        </w:rPr>
+      </w:pPr>
+      <w:r>
+        <w:rPr>
+          <w:rFonts w:cs="Monaco"/>
+          <w:color w:val="000000" w:themeColor="text1"/>
+          <w:sz w:val="28"/>
+          <w:szCs w:val="28"/>
+        </w:rPr>
+        <w:t>Also initialize guesses left counter to 10</w:t>
       </w:r>
     </w:p>
     <w:p>
@@ -1706,6 +2347,29 @@
         <w:pStyle w:val="ListParagraph"/>
         <w:numPr>
           <w:ilvl w:val="0"/>
+          <w:numId w:val="3"/>
+        </w:numPr>
+        <w:spacing w:line="480" w:lineRule="auto"/>
+        <w:rPr>
+          <w:color w:val="000000" w:themeColor="text1"/>
+          <w:sz w:val="28"/>
+          <w:szCs w:val="28"/>
+        </w:rPr>
+      </w:pPr>
+      <w:r>
+        <w:rPr>
+          <w:color w:val="000000" w:themeColor="text1"/>
+          <w:sz w:val="28"/>
+          <w:szCs w:val="28"/>
+        </w:rPr>
+        <w:t>Fill the 2 dimensional array with the users history and output after each guess</w:t>
+      </w:r>
+    </w:p>
+    <w:p>
+      <w:pPr>
+        <w:pStyle w:val="ListParagraph"/>
+        <w:numPr>
+          <w:ilvl w:val="0"/>
           <w:numId w:val="2"/>
         </w:numPr>
         <w:spacing w:line="480" w:lineRule="auto"/>
@@ -1792,389 +2456,62 @@
     <w:p>
       <w:pPr>
         <w:pStyle w:val="ListParagraph"/>
-        <w:spacing w:line="480" w:lineRule="auto"/>
-        <w:jc w:val="center"/>
-        <w:rPr>
-          <w:color w:val="000000" w:themeColor="text1"/>
-        </w:rPr>
-      </w:pPr>
-      <w:r>
-        <w:rPr>
-          <w:color w:val="000000" w:themeColor="text1"/>
-        </w:rPr>
-        <w:t>Project Summary</w:t>
-      </w:r>
-    </w:p>
-    <w:p>
-      <w:pPr>
-        <w:pStyle w:val="ListParagraph"/>
-        <w:spacing w:line="480" w:lineRule="auto"/>
-        <w:rPr>
-          <w:color w:val="000000" w:themeColor="text1"/>
-        </w:rPr>
-      </w:pPr>
-      <w:r>
-        <w:rPr>
-          <w:color w:val="000000" w:themeColor="text1"/>
-        </w:rPr>
-        <w:t>The project took about a week and a half and was rather difficult for me. From my previous knowledge of taking this course last semester</w:t>
-      </w:r>
-      <w:proofErr w:type="gramStart"/>
-      <w:r>
-        <w:rPr>
-          <w:color w:val="000000" w:themeColor="text1"/>
-        </w:rPr>
-        <w:t>,  I</w:t>
-      </w:r>
-      <w:proofErr w:type="gramEnd"/>
-      <w:r>
-        <w:rPr>
-          <w:color w:val="000000" w:themeColor="text1"/>
-        </w:rPr>
-        <w:t xml:space="preserve"> assumed using a couple of arrays would be best for my code even though  we haven’t covered them yet. I also implemented everything we have covered so far.</w:t>
-      </w:r>
-    </w:p>
-    <w:p>
-      <w:pPr>
-        <w:pStyle w:val="ListParagraph"/>
-        <w:numPr>
-          <w:ilvl w:val="0"/>
-          <w:numId w:val="4"/>
-        </w:numPr>
-        <w:spacing w:line="480" w:lineRule="auto"/>
-        <w:rPr>
-          <w:color w:val="000000" w:themeColor="text1"/>
-        </w:rPr>
-      </w:pPr>
-      <w:r>
-        <w:rPr>
-          <w:color w:val="000000" w:themeColor="text1"/>
-        </w:rPr>
-        <w:t xml:space="preserve">Data types </w:t>
-      </w:r>
-      <w:proofErr w:type="spellStart"/>
-      <w:r>
-        <w:rPr>
-          <w:color w:val="000000" w:themeColor="text1"/>
-        </w:rPr>
-        <w:t>int</w:t>
-      </w:r>
-      <w:proofErr w:type="spellEnd"/>
-      <w:r>
-        <w:rPr>
-          <w:color w:val="000000" w:themeColor="text1"/>
-        </w:rPr>
-        <w:t xml:space="preserve">, </w:t>
-      </w:r>
-      <w:proofErr w:type="spellStart"/>
-      <w:proofErr w:type="gramStart"/>
-      <w:r>
-        <w:rPr>
-          <w:color w:val="000000" w:themeColor="text1"/>
-        </w:rPr>
-        <w:t>bool</w:t>
-      </w:r>
-      <w:proofErr w:type="spellEnd"/>
-      <w:r>
-        <w:rPr>
-          <w:color w:val="000000" w:themeColor="text1"/>
-        </w:rPr>
-        <w:t xml:space="preserve"> ,char</w:t>
-      </w:r>
-      <w:proofErr w:type="gramEnd"/>
-      <w:r>
-        <w:rPr>
-          <w:color w:val="000000" w:themeColor="text1"/>
-        </w:rPr>
-        <w:t xml:space="preserve"> </w:t>
-      </w:r>
-      <w:proofErr w:type="spellStart"/>
-      <w:r>
-        <w:rPr>
-          <w:color w:val="000000" w:themeColor="text1"/>
-        </w:rPr>
-        <w:t>etc</w:t>
-      </w:r>
-      <w:proofErr w:type="spellEnd"/>
-    </w:p>
-    <w:p>
-      <w:pPr>
-        <w:pStyle w:val="ListParagraph"/>
-        <w:numPr>
-          <w:ilvl w:val="0"/>
-          <w:numId w:val="4"/>
-        </w:numPr>
-        <w:spacing w:line="480" w:lineRule="auto"/>
-        <w:rPr>
-          <w:color w:val="000000" w:themeColor="text1"/>
-        </w:rPr>
-      </w:pPr>
-      <w:r>
-        <w:rPr>
-          <w:color w:val="000000" w:themeColor="text1"/>
-        </w:rPr>
-        <w:t>Void functions and functions that return data</w:t>
-      </w:r>
-    </w:p>
-    <w:p>
-      <w:pPr>
-        <w:pStyle w:val="ListParagraph"/>
-        <w:numPr>
-          <w:ilvl w:val="0"/>
-          <w:numId w:val="4"/>
-        </w:numPr>
-        <w:spacing w:line="480" w:lineRule="auto"/>
-        <w:rPr>
-          <w:color w:val="000000" w:themeColor="text1"/>
-        </w:rPr>
-      </w:pPr>
-      <w:r>
-        <w:rPr>
-          <w:color w:val="000000" w:themeColor="text1"/>
-        </w:rPr>
-        <w:t>Pass by reference and value functions</w:t>
-      </w:r>
+        <w:numPr>
+          <w:ilvl w:val="0"/>
+          <w:numId w:val="5"/>
+        </w:numPr>
+        <w:spacing w:line="480" w:lineRule="auto"/>
+        <w:rPr>
+          <w:color w:val="000000" w:themeColor="text1"/>
+          <w:sz w:val="28"/>
+          <w:szCs w:val="28"/>
+        </w:rPr>
+      </w:pPr>
+      <w:r>
+        <w:rPr>
+          <w:color w:val="000000" w:themeColor="text1"/>
+          <w:sz w:val="28"/>
+          <w:szCs w:val="28"/>
+        </w:rPr>
+        <w:t>This function counts the number of colors in the guess and correct code and compares them</w:t>
+      </w:r>
+    </w:p>
+    <w:p>
+      <w:pPr>
+        <w:pStyle w:val="ListParagraph"/>
+        <w:numPr>
+          <w:ilvl w:val="0"/>
+          <w:numId w:val="5"/>
+        </w:numPr>
+        <w:spacing w:line="480" w:lineRule="auto"/>
+        <w:rPr>
+          <w:color w:val="000000" w:themeColor="text1"/>
+          <w:sz w:val="28"/>
+          <w:szCs w:val="28"/>
+        </w:rPr>
+      </w:pPr>
+      <w:r>
+        <w:rPr>
+          <w:color w:val="000000" w:themeColor="text1"/>
+          <w:sz w:val="28"/>
+          <w:szCs w:val="28"/>
+        </w:rPr>
+        <w:t>Then it keeps the smaller of the 2 sums them then subtracts this sum from total right and in correct position</w:t>
+      </w:r>
+    </w:p>
+    <w:p>
+      <w:pPr>
+        <w:pStyle w:val="ListParagraph"/>
+        <w:spacing w:line="480" w:lineRule="auto"/>
+        <w:ind w:left="1440"/>
+        <w:rPr>
+          <w:color w:val="000000" w:themeColor="text1"/>
+          <w:sz w:val="44"/>
+          <w:szCs w:val="44"/>
+        </w:rPr>
+      </w:pPr>
       <w:bookmarkStart w:id="0" w:name="_GoBack"/>
       <w:bookmarkEnd w:id="0"/>
-    </w:p>
-    <w:p>
-      <w:pPr>
-        <w:pStyle w:val="ListParagraph"/>
-        <w:numPr>
-          <w:ilvl w:val="0"/>
-          <w:numId w:val="4"/>
-        </w:numPr>
-        <w:spacing w:line="480" w:lineRule="auto"/>
-        <w:rPr>
-          <w:color w:val="FF0000"/>
-        </w:rPr>
-      </w:pPr>
-      <w:r>
-        <w:rPr>
-          <w:color w:val="FF0000"/>
-        </w:rPr>
-        <w:t xml:space="preserve">Arrays were also implemented </w:t>
-      </w:r>
-    </w:p>
-    <w:p>
-      <w:pPr>
-        <w:pStyle w:val="ListParagraph"/>
-        <w:numPr>
-          <w:ilvl w:val="0"/>
-          <w:numId w:val="4"/>
-        </w:numPr>
-        <w:spacing w:line="480" w:lineRule="auto"/>
-        <w:rPr>
-          <w:color w:val="000000" w:themeColor="text1"/>
-        </w:rPr>
-      </w:pPr>
-      <w:r>
-        <w:rPr>
-          <w:color w:val="000000" w:themeColor="text1"/>
-        </w:rPr>
-        <w:t xml:space="preserve">Static casting to other </w:t>
-      </w:r>
-      <w:r>
-        <w:rPr>
-          <w:color w:val="000000" w:themeColor="text1"/>
-        </w:rPr>
-        <w:t>data types</w:t>
-      </w:r>
-    </w:p>
-    <w:p>
-      <w:pPr>
-        <w:pStyle w:val="ListParagraph"/>
-        <w:numPr>
-          <w:ilvl w:val="0"/>
-          <w:numId w:val="4"/>
-        </w:numPr>
-        <w:spacing w:line="480" w:lineRule="auto"/>
-        <w:rPr>
-          <w:color w:val="000000" w:themeColor="text1"/>
-        </w:rPr>
-      </w:pPr>
-      <w:r>
-        <w:rPr>
-          <w:color w:val="000000" w:themeColor="text1"/>
-        </w:rPr>
-        <w:t>ASCII table was implemented to convert uppercase to lowercase inputs</w:t>
-      </w:r>
-    </w:p>
-    <w:p>
-      <w:pPr>
-        <w:pStyle w:val="ListParagraph"/>
-        <w:numPr>
-          <w:ilvl w:val="0"/>
-          <w:numId w:val="4"/>
-        </w:numPr>
-        <w:spacing w:line="480" w:lineRule="auto"/>
-        <w:rPr>
-          <w:color w:val="000000" w:themeColor="text1"/>
-        </w:rPr>
-      </w:pPr>
-      <w:r>
-        <w:rPr>
-          <w:color w:val="000000" w:themeColor="text1"/>
-        </w:rPr>
-        <w:t>Random function</w:t>
-      </w:r>
-    </w:p>
-    <w:p>
-      <w:pPr>
-        <w:pStyle w:val="ListParagraph"/>
-        <w:numPr>
-          <w:ilvl w:val="0"/>
-          <w:numId w:val="4"/>
-        </w:numPr>
-        <w:spacing w:line="480" w:lineRule="auto"/>
-        <w:rPr>
-          <w:color w:val="000000" w:themeColor="text1"/>
-        </w:rPr>
-      </w:pPr>
-      <w:r>
-        <w:rPr>
-          <w:color w:val="000000" w:themeColor="text1"/>
-        </w:rPr>
-        <w:t>Time function</w:t>
-      </w:r>
-    </w:p>
-    <w:p>
-      <w:pPr>
-        <w:pStyle w:val="ListParagraph"/>
-        <w:numPr>
-          <w:ilvl w:val="0"/>
-          <w:numId w:val="4"/>
-        </w:numPr>
-        <w:spacing w:line="480" w:lineRule="auto"/>
-        <w:rPr>
-          <w:color w:val="000000" w:themeColor="text1"/>
-        </w:rPr>
-      </w:pPr>
-      <w:r>
-        <w:rPr>
-          <w:color w:val="000000" w:themeColor="text1"/>
-        </w:rPr>
-        <w:t>If statements</w:t>
-      </w:r>
-      <w:r>
-        <w:rPr>
-          <w:color w:val="000000" w:themeColor="text1"/>
-        </w:rPr>
-        <w:t xml:space="preserve"> and if else statements</w:t>
-      </w:r>
-    </w:p>
-    <w:p>
-      <w:pPr>
-        <w:pStyle w:val="ListParagraph"/>
-        <w:numPr>
-          <w:ilvl w:val="0"/>
-          <w:numId w:val="4"/>
-        </w:numPr>
-        <w:spacing w:line="480" w:lineRule="auto"/>
-        <w:rPr>
-          <w:color w:val="000000" w:themeColor="text1"/>
-        </w:rPr>
-      </w:pPr>
-      <w:r>
-        <w:rPr>
-          <w:color w:val="000000" w:themeColor="text1"/>
-        </w:rPr>
-        <w:t>Counter controlled loops</w:t>
-      </w:r>
-    </w:p>
-    <w:p>
-      <w:pPr>
-        <w:pStyle w:val="ListParagraph"/>
-        <w:numPr>
-          <w:ilvl w:val="0"/>
-          <w:numId w:val="4"/>
-        </w:numPr>
-        <w:spacing w:line="480" w:lineRule="auto"/>
-        <w:rPr>
-          <w:color w:val="000000" w:themeColor="text1"/>
-        </w:rPr>
-      </w:pPr>
-      <w:r>
-        <w:rPr>
-          <w:color w:val="000000" w:themeColor="text1"/>
-        </w:rPr>
-        <w:t>Do while loops</w:t>
-      </w:r>
-    </w:p>
-    <w:p>
-      <w:pPr>
-        <w:pStyle w:val="ListParagraph"/>
-        <w:numPr>
-          <w:ilvl w:val="0"/>
-          <w:numId w:val="4"/>
-        </w:numPr>
-        <w:spacing w:line="480" w:lineRule="auto"/>
-        <w:rPr>
-          <w:color w:val="000000" w:themeColor="text1"/>
-        </w:rPr>
-      </w:pPr>
-      <w:r>
-        <w:rPr>
-          <w:color w:val="000000" w:themeColor="text1"/>
-        </w:rPr>
-        <w:t>While loops</w:t>
-      </w:r>
-    </w:p>
-    <w:p>
-      <w:pPr>
-        <w:pStyle w:val="ListParagraph"/>
-        <w:numPr>
-          <w:ilvl w:val="0"/>
-          <w:numId w:val="4"/>
-        </w:numPr>
-        <w:spacing w:line="480" w:lineRule="auto"/>
-        <w:rPr>
-          <w:color w:val="000000" w:themeColor="text1"/>
-        </w:rPr>
-      </w:pPr>
-      <w:r>
-        <w:rPr>
-          <w:color w:val="000000" w:themeColor="text1"/>
-        </w:rPr>
-        <w:t>Switch statement</w:t>
-      </w:r>
-    </w:p>
-    <w:p>
-      <w:pPr>
-        <w:pStyle w:val="ListParagraph"/>
-        <w:numPr>
-          <w:ilvl w:val="0"/>
-          <w:numId w:val="4"/>
-        </w:numPr>
-        <w:spacing w:line="480" w:lineRule="auto"/>
-        <w:rPr>
-          <w:color w:val="000000" w:themeColor="text1"/>
-        </w:rPr>
-      </w:pPr>
-      <w:r>
-        <w:rPr>
-          <w:color w:val="000000" w:themeColor="text1"/>
-        </w:rPr>
-        <w:t>Modulus funct</w:t>
-      </w:r>
-      <w:r>
-        <w:rPr>
-          <w:color w:val="000000" w:themeColor="text1"/>
-        </w:rPr>
-        <w:t>ion</w:t>
-      </w:r>
-    </w:p>
-    <w:p>
-      <w:pPr>
-        <w:pStyle w:val="ListParagraph"/>
-        <w:spacing w:line="480" w:lineRule="auto"/>
-        <w:ind w:left="1440"/>
-        <w:rPr>
-          <w:color w:val="000000" w:themeColor="text1"/>
-          <w:sz w:val="44"/>
-          <w:szCs w:val="44"/>
-        </w:rPr>
-      </w:pPr>
       <w:r>
         <w:rPr>
           <w:color w:val="000000" w:themeColor="text1"/>
@@ -2396,6 +2733,184 @@
     </w:lvl>
   </w:abstractNum>
   <w:abstractNum w:abstractNumId="2">
+    <w:nsid w:val="51810606"/>
+    <w:multiLevelType w:val="hybridMultilevel"/>
+    <w:tmpl w:val="380C8B62"/>
+    <w:lvl w:ilvl="0" w:tplc="0409000F">
+      <w:start w:val="1"/>
+      <w:numFmt w:val="decimal"/>
+      <w:lvlText w:val="%1."/>
+      <w:lvlJc w:val="left"/>
+      <w:pPr>
+        <w:ind w:left="720" w:hanging="360"/>
+      </w:pPr>
+      <w:rPr>
+        <w:rFonts w:hint="default"/>
+      </w:rPr>
+    </w:lvl>
+    <w:lvl w:ilvl="1" w:tplc="04090019" w:tentative="1">
+      <w:start w:val="1"/>
+      <w:numFmt w:val="lowerLetter"/>
+      <w:lvlText w:val="%2."/>
+      <w:lvlJc w:val="left"/>
+      <w:pPr>
+        <w:ind w:left="1440" w:hanging="360"/>
+      </w:pPr>
+    </w:lvl>
+    <w:lvl w:ilvl="2" w:tplc="0409001B" w:tentative="1">
+      <w:start w:val="1"/>
+      <w:numFmt w:val="lowerRoman"/>
+      <w:lvlText w:val="%3."/>
+      <w:lvlJc w:val="right"/>
+      <w:pPr>
+        <w:ind w:left="2160" w:hanging="180"/>
+      </w:pPr>
+    </w:lvl>
+    <w:lvl w:ilvl="3" w:tplc="0409000F" w:tentative="1">
+      <w:start w:val="1"/>
+      <w:numFmt w:val="decimal"/>
+      <w:lvlText w:val="%4."/>
+      <w:lvlJc w:val="left"/>
+      <w:pPr>
+        <w:ind w:left="2880" w:hanging="360"/>
+      </w:pPr>
+    </w:lvl>
+    <w:lvl w:ilvl="4" w:tplc="04090019" w:tentative="1">
+      <w:start w:val="1"/>
+      <w:numFmt w:val="lowerLetter"/>
+      <w:lvlText w:val="%5."/>
+      <w:lvlJc w:val="left"/>
+      <w:pPr>
+        <w:ind w:left="3600" w:hanging="360"/>
+      </w:pPr>
+    </w:lvl>
+    <w:lvl w:ilvl="5" w:tplc="0409001B" w:tentative="1">
+      <w:start w:val="1"/>
+      <w:numFmt w:val="lowerRoman"/>
+      <w:lvlText w:val="%6."/>
+      <w:lvlJc w:val="right"/>
+      <w:pPr>
+        <w:ind w:left="4320" w:hanging="180"/>
+      </w:pPr>
+    </w:lvl>
+    <w:lvl w:ilvl="6" w:tplc="0409000F" w:tentative="1">
+      <w:start w:val="1"/>
+      <w:numFmt w:val="decimal"/>
+      <w:lvlText w:val="%7."/>
+      <w:lvlJc w:val="left"/>
+      <w:pPr>
+        <w:ind w:left="5040" w:hanging="360"/>
+      </w:pPr>
+    </w:lvl>
+    <w:lvl w:ilvl="7" w:tplc="04090019" w:tentative="1">
+      <w:start w:val="1"/>
+      <w:numFmt w:val="lowerLetter"/>
+      <w:lvlText w:val="%8."/>
+      <w:lvlJc w:val="left"/>
+      <w:pPr>
+        <w:ind w:left="5760" w:hanging="360"/>
+      </w:pPr>
+    </w:lvl>
+    <w:lvl w:ilvl="8" w:tplc="0409001B" w:tentative="1">
+      <w:start w:val="1"/>
+      <w:numFmt w:val="lowerRoman"/>
+      <w:lvlText w:val="%9."/>
+      <w:lvlJc w:val="right"/>
+      <w:pPr>
+        <w:ind w:left="6480" w:hanging="180"/>
+      </w:pPr>
+    </w:lvl>
+  </w:abstractNum>
+  <w:abstractNum w:abstractNumId="3">
+    <w:nsid w:val="68D3333C"/>
+    <w:multiLevelType w:val="hybridMultilevel"/>
+    <w:tmpl w:val="AEFEDE02"/>
+    <w:lvl w:ilvl="0" w:tplc="FAAA0EA2">
+      <w:start w:val="1"/>
+      <w:numFmt w:val="lowerLetter"/>
+      <w:lvlText w:val="%1."/>
+      <w:lvlJc w:val="left"/>
+      <w:pPr>
+        <w:ind w:left="1080" w:hanging="360"/>
+      </w:pPr>
+      <w:rPr>
+        <w:rFonts w:hint="default"/>
+      </w:rPr>
+    </w:lvl>
+    <w:lvl w:ilvl="1" w:tplc="04090019" w:tentative="1">
+      <w:start w:val="1"/>
+      <w:numFmt w:val="lowerLetter"/>
+      <w:lvlText w:val="%2."/>
+      <w:lvlJc w:val="left"/>
+      <w:pPr>
+        <w:ind w:left="1800" w:hanging="360"/>
+      </w:pPr>
+    </w:lvl>
+    <w:lvl w:ilvl="2" w:tplc="0409001B" w:tentative="1">
+      <w:start w:val="1"/>
+      <w:numFmt w:val="lowerRoman"/>
+      <w:lvlText w:val="%3."/>
+      <w:lvlJc w:val="right"/>
+      <w:pPr>
+        <w:ind w:left="2520" w:hanging="180"/>
+      </w:pPr>
+    </w:lvl>
+    <w:lvl w:ilvl="3" w:tplc="0409000F" w:tentative="1">
+      <w:start w:val="1"/>
+      <w:numFmt w:val="decimal"/>
+      <w:lvlText w:val="%4."/>
+      <w:lvlJc w:val="left"/>
+      <w:pPr>
+        <w:ind w:left="3240" w:hanging="360"/>
+      </w:pPr>
+    </w:lvl>
+    <w:lvl w:ilvl="4" w:tplc="04090019" w:tentative="1">
+      <w:start w:val="1"/>
+      <w:numFmt w:val="lowerLetter"/>
+      <w:lvlText w:val="%5."/>
+      <w:lvlJc w:val="left"/>
+      <w:pPr>
+        <w:ind w:left="3960" w:hanging="360"/>
+      </w:pPr>
+    </w:lvl>
+    <w:lvl w:ilvl="5" w:tplc="0409001B" w:tentative="1">
+      <w:start w:val="1"/>
+      <w:numFmt w:val="lowerRoman"/>
+      <w:lvlText w:val="%6."/>
+      <w:lvlJc w:val="right"/>
+      <w:pPr>
+        <w:ind w:left="4680" w:hanging="180"/>
+      </w:pPr>
+    </w:lvl>
+    <w:lvl w:ilvl="6" w:tplc="0409000F" w:tentative="1">
+      <w:start w:val="1"/>
+      <w:numFmt w:val="decimal"/>
+      <w:lvlText w:val="%7."/>
+      <w:lvlJc w:val="left"/>
+      <w:pPr>
+        <w:ind w:left="5400" w:hanging="360"/>
+      </w:pPr>
+    </w:lvl>
+    <w:lvl w:ilvl="7" w:tplc="04090019" w:tentative="1">
+      <w:start w:val="1"/>
+      <w:numFmt w:val="lowerLetter"/>
+      <w:lvlText w:val="%8."/>
+      <w:lvlJc w:val="left"/>
+      <w:pPr>
+        <w:ind w:left="6120" w:hanging="360"/>
+      </w:pPr>
+    </w:lvl>
+    <w:lvl w:ilvl="8" w:tplc="0409001B" w:tentative="1">
+      <w:start w:val="1"/>
+      <w:numFmt w:val="lowerRoman"/>
+      <w:lvlText w:val="%9."/>
+      <w:lvlJc w:val="right"/>
+      <w:pPr>
+        <w:ind w:left="6840" w:hanging="180"/>
+      </w:pPr>
+    </w:lvl>
+  </w:abstractNum>
+  <w:abstractNum w:abstractNumId="4">
     <w:nsid w:val="6F6701B9"/>
     <w:multiLevelType w:val="hybridMultilevel"/>
     <w:tmpl w:val="7D06CB1E"/>
@@ -2484,7 +2999,7 @@
       </w:pPr>
     </w:lvl>
   </w:abstractNum>
-  <w:abstractNum w:abstractNumId="3">
+  <w:abstractNum w:abstractNumId="5">
     <w:nsid w:val="71C03496"/>
     <w:multiLevelType w:val="hybridMultilevel"/>
     <w:tmpl w:val="04768C5C"/>
@@ -2577,13 +3092,19 @@
     <w:abstractNumId w:val="1"/>
   </w:num>
   <w:num w:numId="2">
-    <w:abstractNumId w:val="2"/>
+    <w:abstractNumId w:val="4"/>
   </w:num>
   <w:num w:numId="3">
-    <w:abstractNumId w:val="3"/>
+    <w:abstractNumId w:val="5"/>
   </w:num>
   <w:num w:numId="4">
     <w:abstractNumId w:val="0"/>
+  </w:num>
+  <w:num w:numId="5">
+    <w:abstractNumId w:val="3"/>
+  </w:num>
+  <w:num w:numId="6">
+    <w:abstractNumId w:val="2"/>
   </w:num>
 </w:numbering>
 </file>
@@ -2782,6 +3303,33 @@
       <w:contextualSpacing/>
     </w:pPr>
   </w:style>
+  <w:style w:type="paragraph" w:styleId="BalloonText">
+    <w:name w:val="Balloon Text"/>
+    <w:basedOn w:val="Normal"/>
+    <w:link w:val="BalloonTextChar"/>
+    <w:uiPriority w:val="99"/>
+    <w:semiHidden/>
+    <w:unhideWhenUsed/>
+    <w:rsid w:val="00521996"/>
+    <w:rPr>
+      <w:rFonts w:ascii="Lucida Grande" w:hAnsi="Lucida Grande"/>
+      <w:sz w:val="18"/>
+      <w:szCs w:val="18"/>
+    </w:rPr>
+  </w:style>
+  <w:style w:type="character" w:customStyle="1" w:styleId="BalloonTextChar">
+    <w:name w:val="Balloon Text Char"/>
+    <w:basedOn w:val="DefaultParagraphFont"/>
+    <w:link w:val="BalloonText"/>
+    <w:uiPriority w:val="99"/>
+    <w:semiHidden/>
+    <w:rsid w:val="00521996"/>
+    <w:rPr>
+      <w:rFonts w:ascii="Lucida Grande" w:hAnsi="Lucida Grande"/>
+      <w:sz w:val="18"/>
+      <w:szCs w:val="18"/>
+    </w:rPr>
+  </w:style>
 </w:styles>
 </file>
 
@@ -2978,6 +3526,33 @@
       <w:ind w:left="720"/>
       <w:contextualSpacing/>
     </w:pPr>
+  </w:style>
+  <w:style w:type="paragraph" w:styleId="BalloonText">
+    <w:name w:val="Balloon Text"/>
+    <w:basedOn w:val="Normal"/>
+    <w:link w:val="BalloonTextChar"/>
+    <w:uiPriority w:val="99"/>
+    <w:semiHidden/>
+    <w:unhideWhenUsed/>
+    <w:rsid w:val="00521996"/>
+    <w:rPr>
+      <w:rFonts w:ascii="Lucida Grande" w:hAnsi="Lucida Grande"/>
+      <w:sz w:val="18"/>
+      <w:szCs w:val="18"/>
+    </w:rPr>
+  </w:style>
+  <w:style w:type="character" w:customStyle="1" w:styleId="BalloonTextChar">
+    <w:name w:val="Balloon Text Char"/>
+    <w:basedOn w:val="DefaultParagraphFont"/>
+    <w:link w:val="BalloonText"/>
+    <w:uiPriority w:val="99"/>
+    <w:semiHidden/>
+    <w:rsid w:val="00521996"/>
+    <w:rPr>
+      <w:rFonts w:ascii="Lucida Grande" w:hAnsi="Lucida Grande"/>
+      <w:sz w:val="18"/>
+      <w:szCs w:val="18"/>
+    </w:rPr>
   </w:style>
 </w:styles>
 </file>

</xml_diff>